<commit_message>
Fixed the link redirection
</commit_message>
<xml_diff>
--- a/résumé.docx
+++ b/résumé.docx
@@ -67,7 +67,6 @@
                     <w:rPr>
                       <w:rFonts w:ascii="Catamaran" w:hAnsi="Catamaran" w:cs="Catamaran"/>
                       <w:color w:val="000000" w:themeColor="text1"/>
-                      <w:sz w:val="20"/>
                       <w:szCs w:val="20"/>
                     </w:rPr>
                   </w:pPr>
@@ -92,7 +91,7 @@
                       <w:rFonts w:ascii="Nunito Sans" w:hAnsi="Nunito Sans" w:cs="Catamaran"/>
                       <w:color w:val="000000" w:themeColor="text1"/>
                       <w:spacing w:val="30"/>
-                      <w:sz w:val="48"/>
+                      <w:sz w:val="52"/>
                       <w:szCs w:val="48"/>
                       <w:lang w:val="en-SI"/>
                     </w:rPr>
@@ -102,7 +101,7 @@
                       <w:rFonts w:ascii="Nunito Sans" w:hAnsi="Nunito Sans" w:cs="Catamaran"/>
                       <w:color w:val="000000" w:themeColor="text1"/>
                       <w:spacing w:val="30"/>
-                      <w:sz w:val="48"/>
+                      <w:sz w:val="52"/>
                       <w:szCs w:val="48"/>
                       <w:lang w:val="en-SI"/>
                     </w:rPr>
@@ -128,7 +127,7 @@
                     <w:rPr>
                       <w:rFonts w:ascii="Catamaran" w:hAnsi="Catamaran" w:cs="Catamaran"/>
                       <w:color w:val="000000" w:themeColor="text1"/>
-                      <w:sz w:val="10"/>
+                      <w:sz w:val="12"/>
                       <w:szCs w:val="10"/>
                     </w:rPr>
                   </w:pPr>
@@ -152,7 +151,7 @@
                     <w:rPr>
                       <w:rFonts w:ascii="Catamaran" w:hAnsi="Catamaran" w:cs="Catamaran"/>
                       <w:color w:val="000000" w:themeColor="text1"/>
-                      <w:sz w:val="18"/>
+                      <w:sz w:val="20"/>
                       <w:szCs w:val="18"/>
                     </w:rPr>
                   </w:pPr>
@@ -175,7 +174,6 @@
                     <w:rPr>
                       <w:rFonts w:ascii="Catamaran" w:hAnsi="Catamaran" w:cs="Catamaran"/>
                       <w:color w:val="000000" w:themeColor="text1"/>
-                      <w:sz w:val="20"/>
                       <w:szCs w:val="20"/>
                     </w:rPr>
                   </w:pPr>
@@ -189,7 +187,7 @@
                       <w:spacing w:val="20"/>
                       <w:kern w:val="2"/>
                       <w:position w:val="14"/>
-                      <w:sz w:val="24"/>
+                      <w:sz w:val="26"/>
                       <w:szCs w:val="24"/>
                     </w:rPr>
                     <w:drawing>
@@ -268,7 +266,6 @@
                     <w:rPr>
                       <w:rFonts w:ascii="Catamaran" w:hAnsi="Catamaran" w:cs="Catamaran"/>
                       <w:color w:val="000000" w:themeColor="text1"/>
-                      <w:sz w:val="21"/>
                       <w:szCs w:val="21"/>
                       <w:lang w:val="en-SI"/>
                     </w:rPr>
@@ -277,7 +274,6 @@
                     <w:rPr>
                       <w:rFonts w:ascii="Catamaran" w:hAnsi="Catamaran" w:cs="Catamaran"/>
                       <w:color w:val="000000" w:themeColor="text1"/>
-                      <w:sz w:val="21"/>
                       <w:szCs w:val="21"/>
                       <w:lang w:val="en-SI"/>
                     </w:rPr>
@@ -302,7 +298,6 @@
                     <w:rPr>
                       <w:rFonts w:ascii="Catamaran" w:hAnsi="Catamaran" w:cs="Catamaran"/>
                       <w:color w:val="000000" w:themeColor="text1"/>
-                      <w:sz w:val="20"/>
                       <w:szCs w:val="20"/>
                     </w:rPr>
                   </w:pPr>
@@ -311,7 +306,6 @@
                       <w:rFonts w:ascii="Catamaran" w:hAnsi="Catamaran" w:cs="Catamaran"/>
                       <w:noProof/>
                       <w:color w:val="000000" w:themeColor="text1"/>
-                      <w:sz w:val="21"/>
                       <w:szCs w:val="21"/>
                     </w:rPr>
                     <w:drawing>
@@ -390,7 +384,6 @@
                     <w:rPr>
                       <w:rFonts w:ascii="Catamaran" w:hAnsi="Catamaran" w:cs="Catamaran"/>
                       <w:color w:val="000000" w:themeColor="text1"/>
-                      <w:sz w:val="21"/>
                       <w:szCs w:val="21"/>
                       <w:lang w:val="en-SI"/>
                     </w:rPr>
@@ -399,7 +392,6 @@
                     <w:rPr>
                       <w:rFonts w:ascii="Catamaran" w:hAnsi="Catamaran" w:cs="Catamaran"/>
                       <w:color w:val="000000" w:themeColor="text1"/>
-                      <w:sz w:val="21"/>
                       <w:szCs w:val="21"/>
                       <w:lang w:val="en-SI"/>
                     </w:rPr>
@@ -427,7 +419,7 @@
                     <w:rPr>
                       <w:rFonts w:ascii="Catamaran" w:eastAsia="Calibri" w:hAnsi="Catamaran" w:cs="Catamaran"/>
                       <w:color w:val="000000" w:themeColor="text1"/>
-                      <w:sz w:val="18"/>
+                      <w:sz w:val="20"/>
                       <w:szCs w:val="18"/>
                       <w:lang w:val="en-SI"/>
                     </w:rPr>
@@ -436,7 +428,7 @@
                     <w:rPr>
                       <w:rFonts w:ascii="Catamaran" w:eastAsia="Calibri" w:hAnsi="Catamaran" w:cs="Catamaran"/>
                       <w:color w:val="000000" w:themeColor="text1"/>
-                      <w:sz w:val="18"/>
+                      <w:sz w:val="20"/>
                       <w:szCs w:val="18"/>
                       <w:lang w:val="en-SI"/>
                     </w:rPr>
@@ -464,7 +456,7 @@
                     <w:rPr>
                       <w:rFonts w:ascii="Catamaran" w:eastAsia="Calibri" w:hAnsi="Catamaran" w:cs="Catamaran"/>
                       <w:color w:val="000000" w:themeColor="text1"/>
-                      <w:sz w:val="18"/>
+                      <w:sz w:val="20"/>
                       <w:szCs w:val="18"/>
                       <w:lang w:val="en-SI"/>
                     </w:rPr>
@@ -493,7 +485,7 @@
                     <w:rPr>
                       <w:rFonts w:ascii="Nunito Sans" w:hAnsi="Nunito Sans" w:cs="Catamaran"/>
                       <w:color w:val="000000" w:themeColor="text1"/>
-                      <w:sz w:val="24"/>
+                      <w:sz w:val="28"/>
                       <w:szCs w:val="24"/>
                       <w:lang w:val="en-SI"/>
                     </w:rPr>
@@ -506,7 +498,7 @@
                       <w:color w:val="000000" w:themeColor="text1"/>
                       <w:kern w:val="2"/>
                       <w:position w:val="14"/>
-                      <w:sz w:val="24"/>
+                      <w:sz w:val="28"/>
                       <w:szCs w:val="24"/>
                       <w:lang w:val="en-SI"/>
                     </w:rPr>
@@ -534,6 +526,7 @@
                       <w:rFonts w:ascii="Catamaran" w:hAnsi="Catamaran" w:cs="Catamaran"/>
                       <w:b/>
                       <w:color w:val="000000" w:themeColor="text1"/>
+                      <w:sz w:val="24"/>
                       <w:lang w:val="en-SI"/>
                     </w:rPr>
                   </w:pPr>
@@ -542,6 +535,7 @@
                       <w:rFonts w:ascii="Catamaran" w:hAnsi="Catamaran" w:cs="Catamaran"/>
                       <w:b/>
                       <w:color w:val="000000" w:themeColor="text1"/>
+                      <w:sz w:val="24"/>
                       <w:lang w:val="en-SI"/>
                     </w:rPr>
                     <w:t>Srednja tehniška šola ŠC Kranj, V.</w:t>
@@ -557,7 +551,6 @@
                       <w:i/>
                       <w:iCs/>
                       <w:color w:val="000000" w:themeColor="text1"/>
-                      <w:sz w:val="21"/>
                       <w:szCs w:val="21"/>
                       <w:lang w:val="en-SI"/>
                     </w:rPr>
@@ -569,7 +562,6 @@
                       <w:i/>
                       <w:iCs/>
                       <w:color w:val="000000" w:themeColor="text1"/>
-                      <w:sz w:val="21"/>
                       <w:szCs w:val="21"/>
                       <w:lang w:val="en-SI"/>
                     </w:rPr>
@@ -582,7 +574,6 @@
                       <w:i/>
                       <w:iCs/>
                       <w:color w:val="000000" w:themeColor="text1"/>
-                      <w:sz w:val="21"/>
                       <w:szCs w:val="21"/>
                       <w:lang w:val="en-SI"/>
                     </w:rPr>
@@ -610,6 +601,7 @@
                       <w:rFonts w:ascii="Catamaran" w:hAnsi="Catamaran" w:cs="Catamaran"/>
                       <w:b/>
                       <w:color w:val="000000" w:themeColor="text1"/>
+                      <w:sz w:val="24"/>
                       <w:lang w:val="en-SI"/>
                     </w:rPr>
                   </w:pPr>
@@ -618,27 +610,10 @@
                       <w:rFonts w:ascii="Catamaran" w:hAnsi="Catamaran" w:cs="Catamaran"/>
                       <w:b/>
                       <w:color w:val="000000" w:themeColor="text1"/>
-                      <w:lang w:val="en-SI"/>
-                    </w:rPr>
-                    <w:t>Fakulteta za računalništvo in informatiko</w:t>
-                  </w:r>
-                  <w:r>
-                    <w:rPr>
-                      <w:rFonts w:ascii="Catamaran" w:hAnsi="Catamaran" w:cs="Catamaran"/>
-                      <w:b/>
-                      <w:color w:val="000000" w:themeColor="text1"/>
-                      <w:lang w:val="en-SI"/>
-                    </w:rPr>
-                    <w:t xml:space="preserve">, </w:t>
-                  </w:r>
-                  <w:r>
-                    <w:rPr>
-                      <w:rFonts w:ascii="Catamaran" w:hAnsi="Catamaran" w:cs="Catamaran"/>
-                      <w:b/>
-                      <w:color w:val="000000" w:themeColor="text1"/>
-                      <w:lang w:val="en-SI"/>
-                    </w:rPr>
-                    <w:t>VI/2.</w:t>
+                      <w:sz w:val="24"/>
+                      <w:lang w:val="en-SI"/>
+                    </w:rPr>
+                    <w:t>Fakulteta za računalništvo in informatiko, VI/2.</w:t>
                   </w:r>
                 </w:p>
                 <w:p>
@@ -649,6 +624,7 @@
                       <w:rFonts w:ascii="Catamaran" w:hAnsi="Catamaran" w:cs="Catamaran"/>
                       <w:b/>
                       <w:color w:val="000000" w:themeColor="text1"/>
+                      <w:sz w:val="24"/>
                       <w:lang w:val="en-SI"/>
                     </w:rPr>
                   </w:pPr>
@@ -659,24 +635,10 @@
                       <w:i/>
                       <w:iCs/>
                       <w:color w:val="000000" w:themeColor="text1"/>
-                      <w:sz w:val="21"/>
                       <w:szCs w:val="21"/>
                       <w:lang w:val="en-SI"/>
                     </w:rPr>
-                    <w:t>Diplomirani inženir računalništva in informatike</w:t>
-                  </w:r>
-                  <w:r>
-                    <w:rPr>
-                      <w:rFonts w:ascii="Catamaran" w:hAnsi="Catamaran" w:cs="Catamaran"/>
-                      <w:bCs/>
-                      <w:i/>
-                      <w:iCs/>
-                      <w:color w:val="000000" w:themeColor="text1"/>
-                      <w:sz w:val="21"/>
-                      <w:szCs w:val="21"/>
-                      <w:lang w:val="en-SI"/>
-                    </w:rPr>
-                    <w:t xml:space="preserve"> [2024-&gt;</w:t>
+                    <w:t>Diplomirani inženir računalništva in informatike [2024-&gt;</w:t>
                   </w:r>
                 </w:p>
               </w:tc>
@@ -698,7 +660,7 @@
                     <w:rPr>
                       <w:rFonts w:ascii="Catamaran" w:eastAsia="Calibri" w:hAnsi="Catamaran" w:cs="Catamaran"/>
                       <w:color w:val="000000" w:themeColor="text1"/>
-                      <w:sz w:val="28"/>
+                      <w:sz w:val="32"/>
                       <w:szCs w:val="28"/>
                     </w:rPr>
                   </w:pPr>
@@ -726,7 +688,7 @@
                     <w:rPr>
                       <w:rFonts w:ascii="Nunito Sans" w:hAnsi="Nunito Sans" w:cs="Catamaran"/>
                       <w:color w:val="000000" w:themeColor="text1"/>
-                      <w:sz w:val="24"/>
+                      <w:sz w:val="28"/>
                       <w:szCs w:val="24"/>
                       <w:lang w:val="en-SI"/>
                     </w:rPr>
@@ -739,7 +701,7 @@
                       <w:color w:val="000000" w:themeColor="text1"/>
                       <w:kern w:val="2"/>
                       <w:position w:val="14"/>
-                      <w:sz w:val="24"/>
+                      <w:sz w:val="28"/>
                       <w:szCs w:val="24"/>
                       <w:lang w:val="en-SI"/>
                     </w:rPr>
@@ -765,12 +727,14 @@
                     <w:rPr>
                       <w:rFonts w:ascii="Catamaran" w:hAnsi="Catamaran" w:cs="Catamaran"/>
                       <w:color w:val="000000" w:themeColor="text1"/>
-                    </w:rPr>
-                  </w:pPr>
-                  <w:r>
-                    <w:rPr>
-                      <w:rFonts w:ascii="Catamaran" w:hAnsi="Catamaran" w:cs="Catamaran"/>
-                      <w:color w:val="000000" w:themeColor="text1"/>
+                      <w:sz w:val="24"/>
+                    </w:rPr>
+                  </w:pPr>
+                  <w:r>
+                    <w:rPr>
+                      <w:rFonts w:ascii="Catamaran" w:hAnsi="Catamaran" w:cs="Catamaran"/>
+                      <w:color w:val="000000" w:themeColor="text1"/>
+                      <w:sz w:val="24"/>
                     </w:rPr>
                     <w:t>Microsoft Office</w:t>
                   </w:r>
@@ -794,6 +758,7 @@
                     <w:rPr>
                       <w:rFonts w:ascii="Catamaran" w:eastAsia="Times New Roman" w:hAnsi="Catamaran" w:cs="Catamaran"/>
                       <w:color w:val="000000" w:themeColor="text1"/>
+                      <w:sz w:val="24"/>
                       <w:lang w:val="en-SI" w:eastAsia="bg-BG"/>
                     </w:rPr>
                   </w:pPr>
@@ -801,6 +766,7 @@
                     <w:rPr>
                       <w:rFonts w:ascii="Catamaran" w:eastAsia="Times New Roman" w:hAnsi="Catamaran" w:cs="Catamaran"/>
                       <w:color w:val="000000" w:themeColor="text1"/>
+                      <w:sz w:val="24"/>
                       <w:lang w:eastAsia="bg-BG"/>
                     </w:rPr>
                     <w:t xml:space="preserve">Adobe </w:t>
@@ -809,6 +775,7 @@
                     <w:rPr>
                       <w:rFonts w:ascii="Catamaran" w:eastAsia="Times New Roman" w:hAnsi="Catamaran" w:cs="Catamaran"/>
                       <w:color w:val="000000" w:themeColor="text1"/>
+                      <w:sz w:val="24"/>
                       <w:lang w:val="en-SI" w:eastAsia="bg-BG"/>
                     </w:rPr>
                     <w:t>Suite</w:t>
@@ -833,13 +800,15 @@
                     <w:rPr>
                       <w:rFonts w:ascii="Catamaran" w:hAnsi="Catamaran" w:cs="Catamaran"/>
                       <w:color w:val="000000" w:themeColor="text1"/>
-                      <w:lang w:val="en-SI"/>
-                    </w:rPr>
-                  </w:pPr>
-                  <w:r>
-                    <w:rPr>
-                      <w:rFonts w:ascii="Catamaran" w:hAnsi="Catamaran" w:cs="Catamaran"/>
-                      <w:color w:val="000000" w:themeColor="text1"/>
+                      <w:sz w:val="24"/>
+                      <w:lang w:val="en-SI"/>
+                    </w:rPr>
+                  </w:pPr>
+                  <w:r>
+                    <w:rPr>
+                      <w:rFonts w:ascii="Catamaran" w:hAnsi="Catamaran" w:cs="Catamaran"/>
+                      <w:color w:val="000000" w:themeColor="text1"/>
+                      <w:sz w:val="24"/>
                       <w:lang w:val="en-SI"/>
                     </w:rPr>
                     <w:t>Kodiranje algoritmov</w:t>
@@ -863,13 +832,15 @@
                     <w:rPr>
                       <w:rFonts w:ascii="Catamaran" w:hAnsi="Catamaran" w:cs="Catamaran"/>
                       <w:color w:val="000000" w:themeColor="text1"/>
-                      <w:lang w:val="en-SI"/>
-                    </w:rPr>
-                  </w:pPr>
-                  <w:r>
-                    <w:rPr>
-                      <w:rFonts w:ascii="Catamaran" w:hAnsi="Catamaran" w:cs="Catamaran"/>
-                      <w:color w:val="000000" w:themeColor="text1"/>
+                      <w:sz w:val="24"/>
+                      <w:lang w:val="en-SI"/>
+                    </w:rPr>
+                  </w:pPr>
+                  <w:r>
+                    <w:rPr>
+                      <w:rFonts w:ascii="Catamaran" w:hAnsi="Catamaran" w:cs="Catamaran"/>
+                      <w:color w:val="000000" w:themeColor="text1"/>
+                      <w:sz w:val="24"/>
                       <w:lang w:val="en-SI"/>
                     </w:rPr>
                     <w:t>Oblikovanje spletnih strani</w:t>
@@ -893,9 +864,13 @@
                     <w:rPr>
                       <w:rFonts w:ascii="Catamaran" w:hAnsi="Catamaran" w:cs="Catamaran"/>
                       <w:color w:val="000000" w:themeColor="text1"/>
-                    </w:rPr>
-                  </w:pPr>
-                  <w:r>
+                      <w:sz w:val="24"/>
+                    </w:rPr>
+                  </w:pPr>
+                  <w:r>
+                    <w:rPr>
+                      <w:sz w:val="24"/>
+                    </w:rPr>
                     <w:t>Načrtovanje in postavitev podatkovnih baz</w:t>
                   </w:r>
                 </w:p>
@@ -917,6 +892,7 @@
                     <w:rPr>
                       <w:rFonts w:ascii="Catamaran" w:hAnsi="Catamaran" w:cs="Catamaran"/>
                       <w:color w:val="000000" w:themeColor="text1"/>
+                      <w:sz w:val="24"/>
                     </w:rPr>
                   </w:pPr>
                 </w:p>
@@ -938,6 +914,7 @@
                     <w:rPr>
                       <w:rFonts w:ascii="Catamaran" w:hAnsi="Catamaran" w:cs="Catamaran"/>
                       <w:color w:val="000000" w:themeColor="text1"/>
+                      <w:sz w:val="24"/>
                     </w:rPr>
                   </w:pPr>
                 </w:p>
@@ -960,6 +937,7 @@
                     <w:rPr>
                       <w:rFonts w:ascii="Catamaran" w:hAnsi="Catamaran" w:cs="Catamaran"/>
                       <w:color w:val="000000" w:themeColor="text1"/>
+                      <w:sz w:val="24"/>
                     </w:rPr>
                   </w:pPr>
                 </w:p>
@@ -982,6 +960,7 @@
                     <w:rPr>
                       <w:rFonts w:ascii="Catamaran" w:hAnsi="Catamaran" w:cs="Catamaran"/>
                       <w:color w:val="000000" w:themeColor="text1"/>
+                      <w:sz w:val="24"/>
                     </w:rPr>
                   </w:pPr>
                 </w:p>
@@ -992,6 +971,7 @@
             <w:pPr>
               <w:rPr>
                 <w:rFonts w:ascii="Catamaran" w:hAnsi="Catamaran" w:cs="Catamaran"/>
+                <w:sz w:val="24"/>
               </w:rPr>
             </w:pPr>
           </w:p>
@@ -1035,7 +1015,6 @@
                       <w:b/>
                       <w:bCs/>
                       <w:color w:val="FFFFFF" w:themeColor="background1"/>
-                      <w:sz w:val="20"/>
                       <w:szCs w:val="20"/>
                     </w:rPr>
                   </w:pPr>
@@ -1063,7 +1042,7 @@
                       <w:b/>
                       <w:bCs/>
                       <w:color w:val="FFFFFF" w:themeColor="background1"/>
-                      <w:sz w:val="24"/>
+                      <w:sz w:val="28"/>
                       <w:szCs w:val="24"/>
                       <w:lang w:val="en-SI"/>
                     </w:rPr>
@@ -1076,7 +1055,7 @@
                       <w:color w:val="404040" w:themeColor="text1" w:themeTint="BF"/>
                       <w:kern w:val="2"/>
                       <w:position w:val="14"/>
-                      <w:sz w:val="24"/>
+                      <w:sz w:val="28"/>
                       <w:szCs w:val="24"/>
                       <w:lang w:val="en-SI"/>
                     </w:rPr>
@@ -1109,7 +1088,7 @@
                       <w:spacing w:val="20"/>
                       <w:kern w:val="2"/>
                       <w:position w:val="14"/>
-                      <w:sz w:val="18"/>
+                      <w:sz w:val="20"/>
                       <w:szCs w:val="18"/>
                     </w:rPr>
                   </w:pPr>
@@ -1122,7 +1101,7 @@
                       <w:spacing w:val="20"/>
                       <w:kern w:val="2"/>
                       <w:position w:val="14"/>
-                      <w:sz w:val="10"/>
+                      <w:sz w:val="12"/>
                       <w:szCs w:val="10"/>
                       <w:u w:val="single"/>
                     </w:rPr>
@@ -1151,6 +1130,7 @@
                       <w:spacing w:val="20"/>
                       <w:kern w:val="2"/>
                       <w:position w:val="14"/>
+                      <w:sz w:val="24"/>
                       <w:u w:val="single"/>
                     </w:rPr>
                   </w:pPr>
@@ -1158,6 +1138,7 @@
                     <w:rPr>
                       <w:rFonts w:ascii="Catamaran" w:hAnsi="Catamaran" w:cs="Catamaran"/>
                       <w:color w:val="262626" w:themeColor="text1" w:themeTint="D9"/>
+                      <w:sz w:val="24"/>
                     </w:rPr>
                     <w:t>Sem Luka Ažman, tehnik računalništva z veliko strastjo do programiranja. Uživam v ustvarjanju video iger, spletnih strani in aplikacij, kjer lahko združim tehnično znanje z ustvarjalnostjo. Vedno iščem priložnosti za rast in nove izzive, saj me veseli reševanje kompleksnih problemov in iskanje inovativnih rešitev.</w:t>
                   </w:r>
@@ -1179,7 +1160,7 @@
                     <w:rPr>
                       <w:rFonts w:ascii="Catamaran" w:hAnsi="Catamaran" w:cs="Catamaran"/>
                       <w:color w:val="262626" w:themeColor="text1" w:themeTint="D9"/>
-                      <w:sz w:val="28"/>
+                      <w:sz w:val="32"/>
                       <w:szCs w:val="28"/>
                     </w:rPr>
                   </w:pPr>
@@ -1205,7 +1186,7 @@
                     <w:rPr>
                       <w:rFonts w:ascii="Nunito Sans" w:hAnsi="Nunito Sans" w:cs="Catamaran"/>
                       <w:color w:val="262626" w:themeColor="text1" w:themeTint="D9"/>
-                      <w:sz w:val="24"/>
+                      <w:sz w:val="28"/>
                       <w:szCs w:val="24"/>
                       <w:lang w:val="en-SI"/>
                     </w:rPr>
@@ -1218,7 +1199,7 @@
                       <w:color w:val="404040" w:themeColor="text1" w:themeTint="BF"/>
                       <w:kern w:val="2"/>
                       <w:position w:val="14"/>
-                      <w:sz w:val="24"/>
+                      <w:sz w:val="28"/>
                       <w:szCs w:val="24"/>
                       <w:lang w:val="en-SI"/>
                     </w:rPr>
@@ -1249,7 +1230,7 @@
                       <w:bCs/>
                       <w:color w:val="404040" w:themeColor="text1" w:themeTint="BF"/>
                       <w:spacing w:val="46"/>
-                      <w:sz w:val="18"/>
+                      <w:sz w:val="20"/>
                       <w:szCs w:val="18"/>
                       <w:u w:val="single"/>
                     </w:rPr>
@@ -1272,12 +1253,14 @@
                     <w:ind w:left="216" w:right="567"/>
                     <w:rPr>
                       <w:rFonts w:ascii="Catamaran" w:hAnsi="Catamaran" w:cs="Catamaran"/>
-                      <w:lang w:val="en-SI"/>
-                    </w:rPr>
-                  </w:pPr>
-                  <w:r>
-                    <w:rPr>
-                      <w:rFonts w:ascii="Catamaran" w:hAnsi="Catamaran" w:cs="Catamaran"/>
+                      <w:sz w:val="24"/>
+                      <w:lang w:val="en-SI"/>
+                    </w:rPr>
+                  </w:pPr>
+                  <w:r>
+                    <w:rPr>
+                      <w:rFonts w:ascii="Catamaran" w:hAnsi="Catamaran" w:cs="Catamaran"/>
+                      <w:sz w:val="24"/>
                       <w:lang w:val="en-SI"/>
                     </w:rPr>
                     <w:t>Avgust 2020</w:t>
@@ -1290,6 +1273,7 @@
                       <w:rFonts w:ascii="Catamaran" w:hAnsi="Catamaran" w:cs="Catamaran"/>
                       <w:b/>
                       <w:bCs/>
+                      <w:sz w:val="24"/>
                       <w:lang w:val="en-SI"/>
                     </w:rPr>
                   </w:pPr>
@@ -1298,6 +1282,7 @@
                       <w:rFonts w:ascii="Catamaran" w:hAnsi="Catamaran" w:cs="Catamaran"/>
                       <w:b/>
                       <w:bCs/>
+                      <w:sz w:val="24"/>
                       <w:lang w:val="en-SI"/>
                     </w:rPr>
                     <w:t>MERCATOR IP, D.O.O.</w:t>
@@ -1315,11 +1300,13 @@
                     <w:contextualSpacing w:val="0"/>
                     <w:rPr>
                       <w:rFonts w:ascii="Catamaran" w:hAnsi="Catamaran" w:cs="Catamaran"/>
-                    </w:rPr>
-                  </w:pPr>
-                  <w:r>
-                    <w:rPr>
-                      <w:rFonts w:ascii="Catamaran" w:hAnsi="Catamaran" w:cs="Catamaran"/>
+                      <w:sz w:val="24"/>
+                    </w:rPr>
+                  </w:pPr>
+                  <w:r>
+                    <w:rPr>
+                      <w:rFonts w:ascii="Catamaran" w:hAnsi="Catamaran" w:cs="Catamaran"/>
+                      <w:sz w:val="24"/>
                       <w:lang w:val="en-SI"/>
                     </w:rPr>
                     <w:t>Slaščičarska dela</w:t>
@@ -1344,7 +1331,7 @@
                       <w:rFonts w:ascii="Catamaran" w:hAnsi="Catamaran" w:cs="Catamaran"/>
                       <w:i/>
                       <w:iCs/>
-                      <w:sz w:val="4"/>
+                      <w:sz w:val="6"/>
                       <w:szCs w:val="4"/>
                     </w:rPr>
                   </w:pPr>
@@ -1366,12 +1353,14 @@
                     <w:ind w:left="216" w:right="567"/>
                     <w:rPr>
                       <w:rFonts w:ascii="Catamaran" w:hAnsi="Catamaran" w:cs="Catamaran"/>
-                      <w:lang w:val="en-SI"/>
-                    </w:rPr>
-                  </w:pPr>
-                  <w:r>
-                    <w:rPr>
-                      <w:rFonts w:ascii="Catamaran" w:hAnsi="Catamaran" w:cs="Catamaran"/>
+                      <w:sz w:val="24"/>
+                      <w:lang w:val="en-SI"/>
+                    </w:rPr>
+                  </w:pPr>
+                  <w:r>
+                    <w:rPr>
+                      <w:rFonts w:ascii="Catamaran" w:hAnsi="Catamaran" w:cs="Catamaran"/>
+                      <w:sz w:val="24"/>
                       <w:lang w:val="en-SI"/>
                     </w:rPr>
                     <w:t>Julij - Avgust 2022</w:t>
@@ -1384,6 +1373,7 @@
                       <w:rFonts w:ascii="Catamaran" w:hAnsi="Catamaran" w:cs="Catamaran"/>
                       <w:b/>
                       <w:bCs/>
+                      <w:sz w:val="24"/>
                       <w:lang w:val="en-SI"/>
                     </w:rPr>
                   </w:pPr>
@@ -1392,6 +1382,7 @@
                       <w:rFonts w:ascii="Catamaran" w:hAnsi="Catamaran" w:cs="Catamaran"/>
                       <w:b/>
                       <w:bCs/>
+                      <w:sz w:val="24"/>
                       <w:lang w:val="en-SI"/>
                     </w:rPr>
                     <w:t>ALPE-PANON D.O.O.</w:t>
@@ -1409,15 +1400,19 @@
                     <w:contextualSpacing w:val="0"/>
                     <w:rPr>
                       <w:rFonts w:ascii="Catamaran" w:hAnsi="Catamaran" w:cs="Catamaran"/>
-                    </w:rPr>
-                  </w:pPr>
-                  <w:r>
-                    <w:rPr>
-                      <w:rFonts w:ascii="Catamaran" w:hAnsi="Catamaran" w:cs="Catamaran"/>
+                      <w:sz w:val="24"/>
+                    </w:rPr>
+                  </w:pPr>
+                  <w:r>
+                    <w:rPr>
+                      <w:rFonts w:ascii="Catamaran" w:hAnsi="Catamaran" w:cs="Catamaran"/>
+                      <w:sz w:val="24"/>
                       <w:lang w:val="en-SI"/>
                     </w:rPr>
                     <w:t>Delo v restavraciji</w:t>
                   </w:r>
+                  <w:bookmarkStart w:id="0" w:name="_GoBack"/>
+                  <w:bookmarkEnd w:id="0"/>
                 </w:p>
               </w:tc>
             </w:tr>
@@ -1438,7 +1433,7 @@
                       <w:rFonts w:ascii="Catamaran" w:hAnsi="Catamaran" w:cs="Catamaran"/>
                       <w:i/>
                       <w:iCs/>
-                      <w:sz w:val="4"/>
+                      <w:sz w:val="6"/>
                       <w:szCs w:val="4"/>
                     </w:rPr>
                   </w:pPr>
@@ -1460,12 +1455,14 @@
                     <w:ind w:left="216" w:right="567"/>
                     <w:rPr>
                       <w:rFonts w:ascii="Catamaran" w:hAnsi="Catamaran" w:cs="Catamaran"/>
-                      <w:lang w:val="en-SI"/>
-                    </w:rPr>
-                  </w:pPr>
-                  <w:r>
-                    <w:rPr>
-                      <w:rFonts w:ascii="Catamaran" w:hAnsi="Catamaran" w:cs="Catamaran"/>
+                      <w:sz w:val="24"/>
+                      <w:lang w:val="en-SI"/>
+                    </w:rPr>
+                  </w:pPr>
+                  <w:r>
+                    <w:rPr>
+                      <w:rFonts w:ascii="Catamaran" w:hAnsi="Catamaran" w:cs="Catamaran"/>
+                      <w:sz w:val="24"/>
                       <w:lang w:val="en-SI"/>
                     </w:rPr>
                     <w:t>Julij – September 2023/24</w:t>
@@ -1476,6 +1473,7 @@
                     <w:ind w:left="216" w:right="567"/>
                     <w:rPr>
                       <w:rFonts w:ascii="Catamaran" w:hAnsi="Catamaran" w:cs="Catamaran"/>
+                      <w:sz w:val="24"/>
                     </w:rPr>
                   </w:pPr>
                   <w:r>
@@ -1483,6 +1481,7 @@
                       <w:rFonts w:ascii="Catamaran" w:hAnsi="Catamaran" w:cs="Catamaran"/>
                       <w:b/>
                       <w:bCs/>
+                      <w:sz w:val="24"/>
                       <w:lang w:val="en-SI"/>
                     </w:rPr>
                     <w:t xml:space="preserve">WE MOVE D.O.O. </w:t>
@@ -1500,11 +1499,13 @@
                     <w:contextualSpacing w:val="0"/>
                     <w:rPr>
                       <w:rFonts w:ascii="Catamaran" w:hAnsi="Catamaran" w:cs="Catamaran"/>
-                    </w:rPr>
-                  </w:pPr>
-                  <w:r>
-                    <w:rPr>
-                      <w:rFonts w:ascii="Catamaran" w:hAnsi="Catamaran" w:cs="Catamaran"/>
+                      <w:sz w:val="24"/>
+                    </w:rPr>
+                  </w:pPr>
+                  <w:r>
+                    <w:rPr>
+                      <w:rFonts w:ascii="Catamaran" w:hAnsi="Catamaran" w:cs="Catamaran"/>
+                      <w:sz w:val="24"/>
                       <w:lang w:val="en-SI"/>
                     </w:rPr>
                     <w:t>Delo v hladilnici</w:t>
@@ -1527,6 +1528,7 @@
                     <w:ind w:left="216" w:right="567"/>
                     <w:rPr>
                       <w:rFonts w:ascii="Catamaran" w:hAnsi="Catamaran" w:cs="Catamaran"/>
+                      <w:sz w:val="24"/>
                       <w:lang w:val="en-SI"/>
                     </w:rPr>
                   </w:pPr>
@@ -1548,6 +1550,7 @@
                     <w:ind w:left="216" w:right="567"/>
                     <w:rPr>
                       <w:rFonts w:ascii="Catamaran" w:hAnsi="Catamaran" w:cs="Catamaran"/>
+                      <w:sz w:val="24"/>
                       <w:lang w:val="en-SI"/>
                     </w:rPr>
                   </w:pPr>
@@ -1559,7 +1562,7 @@
                       <w:color w:val="404040" w:themeColor="text1" w:themeTint="BF"/>
                       <w:kern w:val="2"/>
                       <w:position w:val="14"/>
-                      <w:sz w:val="24"/>
+                      <w:sz w:val="28"/>
                       <w:szCs w:val="24"/>
                       <w:lang w:val="en-SI"/>
                     </w:rPr>
@@ -1589,7 +1592,7 @@
                       <w:color w:val="404040" w:themeColor="text1" w:themeTint="BF"/>
                       <w:kern w:val="2"/>
                       <w:position w:val="14"/>
-                      <w:sz w:val="24"/>
+                      <w:sz w:val="28"/>
                       <w:szCs w:val="24"/>
                       <w:lang w:val="en-SI"/>
                     </w:rPr>
@@ -1598,6 +1601,7 @@
                     <w:rPr>
                       <w:rFonts w:ascii="Catamaran" w:hAnsi="Catamaran" w:cs="Catamaran"/>
                       <w:color w:val="262626" w:themeColor="text1" w:themeTint="D9"/>
+                      <w:sz w:val="24"/>
                     </w:rPr>
                     <w:t xml:space="preserve">V svojem prostem času ustvarjam različne programe, predvsem video igre v različnih okoljih. Moje delo vključuje tako oblikovanje kot programiranje, kar mi omogoča raziskovanje novih tehnik in rešitev. Za več informacij o mojih projektih </w:t>
                   </w:r>
@@ -1605,6 +1609,7 @@
                     <w:rPr>
                       <w:rFonts w:ascii="Catamaran" w:hAnsi="Catamaran" w:cs="Catamaran"/>
                       <w:color w:val="262626" w:themeColor="text1" w:themeTint="D9"/>
+                      <w:sz w:val="24"/>
                       <w:lang w:val="en-SI"/>
                     </w:rPr>
                     <w:t xml:space="preserve">in znanju, </w:t>
@@ -1613,6 +1618,7 @@
                     <w:rPr>
                       <w:rFonts w:ascii="Catamaran" w:hAnsi="Catamaran" w:cs="Catamaran"/>
                       <w:color w:val="262626" w:themeColor="text1" w:themeTint="D9"/>
+                      <w:sz w:val="24"/>
                     </w:rPr>
                     <w:t xml:space="preserve">si lahko ogledate spletno stran: </w:t>
                   </w:r>
@@ -1633,17 +1639,23 @@
                   <w:pPr>
                     <w:pStyle w:val="Heading1"/>
                     <w:spacing w:before="0"/>
-                    <w:jc w:val="both"/>
+                    <w:jc w:val="center"/>
+                    <w:outlineLvl w:val="0"/>
                     <w:rPr>
                       <w:rStyle w:val="IntenseEmphasis"/>
-                    </w:rPr>
-                  </w:pPr>
-                  <w:r>
-                    <w:rPr>
-                      <w:rStyle w:val="IntenseEmphasis"/>
-                    </w:rPr>
-                    <w:t>lukaazman.io.</w:t>
-                  </w:r>
+                      <w:rFonts w:ascii="Catamaran" w:hAnsi="Catamaran" w:cs="Catamaran"/>
+                      <w:sz w:val="36"/>
+                    </w:rPr>
+                  </w:pPr>
+                  <w:hyperlink r:id="rId10" w:history="1">
+                    <w:r>
+                      <w:rPr>
+                        <w:rStyle w:val="Hyperlink"/>
+                        <w:rFonts w:ascii="Catamaran" w:hAnsi="Catamaran" w:cs="Catamaran"/>
+                      </w:rPr>
+                      <w:t>https://lukaazman.github.io/Portfolio/</w:t>
+                    </w:r>
+                  </w:hyperlink>
                 </w:p>
               </w:tc>
             </w:tr>
@@ -1652,10 +1664,9 @@
             <w:pPr>
               <w:rPr>
                 <w:rFonts w:ascii="Catamaran" w:hAnsi="Catamaran" w:cs="Catamaran"/>
+                <w:sz w:val="24"/>
               </w:rPr>
             </w:pPr>
-            <w:bookmarkStart w:id="0" w:name="_GoBack"/>
-            <w:bookmarkEnd w:id="0"/>
           </w:p>
         </w:tc>
       </w:tr>
@@ -1665,7 +1676,6 @@
         <w:rPr>
           <w:rFonts w:ascii="Poppins" w:hAnsi="Poppins" w:cs="Poppins"/>
           <w:color w:val="EF7855"/>
-          <w:sz w:val="20"/>
           <w:szCs w:val="20"/>
           <w:lang w:val="en-US"/>
         </w:rPr>
@@ -2394,7 +2404,6 @@
     <w:name w:val="Hyperlink"/>
     <w:basedOn w:val="DefaultParagraphFont"/>
     <w:uiPriority w:val="99"/>
-    <w:semiHidden/>
     <w:unhideWhenUsed/>
     <w:rsid w:val="000C4E7E"/>
     <w:rPr>
@@ -2425,6 +2434,18 @@
       <w:color w:val="2F5496" w:themeColor="accent1" w:themeShade="BF"/>
       <w:sz w:val="32"/>
       <w:szCs w:val="32"/>
+    </w:rPr>
+  </w:style>
+  <w:style w:type="character" w:styleId="UnresolvedMention">
+    <w:name w:val="Unresolved Mention"/>
+    <w:basedOn w:val="DefaultParagraphFont"/>
+    <w:uiPriority w:val="99"/>
+    <w:semiHidden/>
+    <w:unhideWhenUsed/>
+    <w:rsid w:val="003935FD"/>
+    <w:rPr>
+      <w:color w:val="605E5C"/>
+      <w:shd w:val="clear" w:color="auto" w:fill="E1DFDD"/>
     </w:rPr>
   </w:style>
 </w:styles>
@@ -2730,7 +2751,7 @@
 </file>
 
 <file path=customXml/itemProps1.xml><?xml version="1.0" encoding="utf-8"?>
-<ds:datastoreItem xmlns:ds="http://schemas.openxmlformats.org/officeDocument/2006/customXml" ds:itemID="{D993B2BA-35DF-48BA-BC7A-C74561BA643C}">
+<ds:datastoreItem xmlns:ds="http://schemas.openxmlformats.org/officeDocument/2006/customXml" ds:itemID="{65C711EF-2801-4312-B85C-A8FCF7BFC634}">
   <ds:schemaRefs>
     <ds:schemaRef ds:uri="http://schemas.openxmlformats.org/officeDocument/2006/bibliography"/>
   </ds:schemaRefs>

</xml_diff>